<commit_message>
modification chap3 , TABLE 2.3: Comparaison entre ANN, CNN et RNN
</commit_message>
<xml_diff>
--- a/ch (1).docx
+++ b/ch (1).docx
@@ -28404,790 +28404,6 @@
     </w:p>
     <w:p>
       <w:pPr>
-        <w:pStyle w:val="Corpsdetexte"/>
-        <w:spacing w:before="2"/>
-        <w:rPr>
-          <w:b/>
-          <w:sz w:val="39"/>
-        </w:rPr>
-      </w:pPr>
-    </w:p>
-    <w:p>
-      <w:pPr>
-        <w:pStyle w:val="Corpsdetexte"/>
-        <w:spacing w:before="1" w:line="415" w:lineRule="auto"/>
-        <w:ind w:left="197" w:right="1415" w:firstLine="351"/>
-        <w:jc w:val="both"/>
-      </w:pPr>
-      <w:r>
-        <w:rPr>
-          <w:color w:val="231F20"/>
-        </w:rPr>
-        <w:t xml:space="preserve">Il y a plus que 300 000 chatbots déployés sur Messenger, sans compter tous ceux qui </w:t>
-      </w:r>
-      <w:r>
-        <w:rPr>
-          <w:color w:val="231F20"/>
-          <w:spacing w:val="-8"/>
-        </w:rPr>
-        <w:t xml:space="preserve">se  </w:t>
-      </w:r>
-      <w:r>
-        <w:rPr>
-          <w:color w:val="231F20"/>
-        </w:rPr>
-        <w:t>développent</w:t>
-      </w:r>
-      <w:r>
-        <w:rPr>
-          <w:color w:val="231F20"/>
-          <w:spacing w:val="-15"/>
-        </w:rPr>
-        <w:t xml:space="preserve"> </w:t>
-      </w:r>
-      <w:r>
-        <w:rPr>
-          <w:color w:val="231F20"/>
-        </w:rPr>
-        <w:t>sur</w:t>
-      </w:r>
-      <w:r>
-        <w:rPr>
-          <w:color w:val="231F20"/>
-          <w:spacing w:val="-14"/>
-        </w:rPr>
-        <w:t xml:space="preserve"> </w:t>
-      </w:r>
-      <w:r>
-        <w:rPr>
-          <w:color w:val="231F20"/>
-          <w:spacing w:val="-3"/>
-        </w:rPr>
-        <w:t>WeChat,</w:t>
-      </w:r>
-      <w:r>
-        <w:rPr>
-          <w:color w:val="231F20"/>
-          <w:spacing w:val="-14"/>
-        </w:rPr>
-        <w:t xml:space="preserve"> </w:t>
-      </w:r>
-      <w:r>
-        <w:rPr>
-          <w:color w:val="231F20"/>
-          <w:spacing w:val="-4"/>
-        </w:rPr>
-        <w:t>Viber</w:t>
-      </w:r>
-      <w:r>
-        <w:rPr>
-          <w:color w:val="231F20"/>
-          <w:spacing w:val="-14"/>
-        </w:rPr>
-        <w:t xml:space="preserve"> </w:t>
-      </w:r>
-      <w:r>
-        <w:rPr>
-          <w:color w:val="231F20"/>
-        </w:rPr>
-        <w:t>ou</w:t>
-      </w:r>
-      <w:r>
-        <w:rPr>
-          <w:color w:val="231F20"/>
-          <w:spacing w:val="-14"/>
-        </w:rPr>
-        <w:t xml:space="preserve"> </w:t>
-      </w:r>
-      <w:r>
-        <w:rPr>
-          <w:color w:val="231F20"/>
-        </w:rPr>
-        <w:t>sur</w:t>
-      </w:r>
-      <w:r>
-        <w:rPr>
-          <w:color w:val="231F20"/>
-          <w:spacing w:val="-14"/>
-        </w:rPr>
-        <w:t xml:space="preserve"> </w:t>
-      </w:r>
-      <w:r>
-        <w:rPr>
-          <w:color w:val="231F20"/>
-        </w:rPr>
-        <w:t>les</w:t>
-      </w:r>
-      <w:r>
-        <w:rPr>
-          <w:color w:val="231F20"/>
-          <w:spacing w:val="-14"/>
-        </w:rPr>
-        <w:t xml:space="preserve"> </w:t>
-      </w:r>
-      <w:r>
-        <w:rPr>
-          <w:color w:val="231F20"/>
-        </w:rPr>
-        <w:t>sites</w:t>
-      </w:r>
-      <w:r>
-        <w:rPr>
-          <w:color w:val="231F20"/>
-          <w:spacing w:val="-14"/>
-        </w:rPr>
-        <w:t xml:space="preserve"> </w:t>
-      </w:r>
-      <w:r>
-        <w:rPr>
-          <w:color w:val="231F20"/>
-        </w:rPr>
-        <w:t>des</w:t>
-      </w:r>
-      <w:r>
-        <w:rPr>
-          <w:color w:val="231F20"/>
-          <w:spacing w:val="-14"/>
-        </w:rPr>
-        <w:t xml:space="preserve"> </w:t>
-      </w:r>
-      <w:r>
-        <w:rPr>
-          <w:color w:val="231F20"/>
-        </w:rPr>
-        <w:t>marques,</w:t>
-      </w:r>
-      <w:r>
-        <w:rPr>
-          <w:color w:val="231F20"/>
-          <w:spacing w:val="-14"/>
-        </w:rPr>
-        <w:t xml:space="preserve"> </w:t>
-      </w:r>
-      <w:r>
-        <w:rPr>
-          <w:color w:val="231F20"/>
-        </w:rPr>
-        <w:t>les</w:t>
-      </w:r>
-      <w:r>
-        <w:rPr>
-          <w:color w:val="231F20"/>
-          <w:spacing w:val="-14"/>
-        </w:rPr>
-        <w:t xml:space="preserve"> </w:t>
-      </w:r>
-      <w:r>
-        <w:rPr>
-          <w:color w:val="231F20"/>
-        </w:rPr>
-        <w:t>cas</w:t>
-      </w:r>
-      <w:r>
-        <w:rPr>
-          <w:color w:val="231F20"/>
-          <w:spacing w:val="-14"/>
-        </w:rPr>
-        <w:t xml:space="preserve"> </w:t>
-      </w:r>
-      <w:r>
-        <w:rPr>
-          <w:color w:val="231F20"/>
-        </w:rPr>
-        <w:t>d’usages</w:t>
-      </w:r>
-      <w:r>
-        <w:rPr>
-          <w:color w:val="231F20"/>
-          <w:spacing w:val="-14"/>
-        </w:rPr>
-        <w:t xml:space="preserve"> </w:t>
-      </w:r>
-      <w:r>
-        <w:rPr>
-          <w:color w:val="231F20"/>
-        </w:rPr>
-        <w:t>sont</w:t>
-      </w:r>
-      <w:r>
-        <w:rPr>
-          <w:color w:val="231F20"/>
-          <w:spacing w:val="-14"/>
-        </w:rPr>
-        <w:t xml:space="preserve"> </w:t>
-      </w:r>
-      <w:r>
-        <w:rPr>
-          <w:color w:val="231F20"/>
-          <w:spacing w:val="-3"/>
-        </w:rPr>
-        <w:t xml:space="preserve">excessivement </w:t>
-      </w:r>
-      <w:r>
-        <w:rPr>
-          <w:color w:val="231F20"/>
-        </w:rPr>
-        <w:t>variés.</w:t>
-      </w:r>
-      <w:r>
-        <w:rPr>
-          <w:color w:val="231F20"/>
-          <w:spacing w:val="-4"/>
-        </w:rPr>
-        <w:t xml:space="preserve"> </w:t>
-      </w:r>
-      <w:r>
-        <w:rPr>
-          <w:color w:val="231F20"/>
-        </w:rPr>
-        <w:t>Dans</w:t>
-      </w:r>
-      <w:r>
-        <w:rPr>
-          <w:color w:val="231F20"/>
-          <w:spacing w:val="-3"/>
-        </w:rPr>
-        <w:t xml:space="preserve"> </w:t>
-      </w:r>
-      <w:r>
-        <w:rPr>
-          <w:color w:val="231F20"/>
-        </w:rPr>
-        <w:t>notre</w:t>
-      </w:r>
-      <w:r>
-        <w:rPr>
-          <w:color w:val="231F20"/>
-          <w:spacing w:val="-4"/>
-        </w:rPr>
-        <w:t xml:space="preserve"> </w:t>
-      </w:r>
-      <w:r>
-        <w:rPr>
-          <w:color w:val="231F20"/>
-        </w:rPr>
-        <w:t>cas</w:t>
-      </w:r>
-      <w:r>
-        <w:rPr>
-          <w:color w:val="231F20"/>
-          <w:spacing w:val="-3"/>
-        </w:rPr>
-        <w:t xml:space="preserve"> </w:t>
-      </w:r>
-      <w:r>
-        <w:rPr>
-          <w:color w:val="231F20"/>
-        </w:rPr>
-        <w:t>nous</w:t>
-      </w:r>
-      <w:r>
-        <w:rPr>
-          <w:color w:val="231F20"/>
-          <w:spacing w:val="-3"/>
-        </w:rPr>
-        <w:t xml:space="preserve"> </w:t>
-      </w:r>
-      <w:r>
-        <w:rPr>
-          <w:color w:val="231F20"/>
-        </w:rPr>
-        <w:t>avons</w:t>
-      </w:r>
-      <w:r>
-        <w:rPr>
-          <w:color w:val="231F20"/>
-          <w:spacing w:val="-4"/>
-        </w:rPr>
-        <w:t xml:space="preserve"> </w:t>
-      </w:r>
-      <w:r>
-        <w:rPr>
-          <w:color w:val="231F20"/>
-        </w:rPr>
-        <w:t>expliqué</w:t>
-      </w:r>
-      <w:r>
-        <w:rPr>
-          <w:color w:val="231F20"/>
-          <w:spacing w:val="-3"/>
-        </w:rPr>
-        <w:t xml:space="preserve"> </w:t>
-      </w:r>
-      <w:r>
-        <w:rPr>
-          <w:color w:val="231F20"/>
-        </w:rPr>
-        <w:t>cinq</w:t>
-      </w:r>
-      <w:r>
-        <w:rPr>
-          <w:color w:val="231F20"/>
-          <w:spacing w:val="-3"/>
-        </w:rPr>
-        <w:t xml:space="preserve"> </w:t>
-      </w:r>
-      <w:r>
-        <w:rPr>
-          <w:color w:val="231F20"/>
-        </w:rPr>
-        <w:t>grandes</w:t>
-      </w:r>
-      <w:r>
-        <w:rPr>
-          <w:color w:val="231F20"/>
-          <w:spacing w:val="-4"/>
-        </w:rPr>
-        <w:t xml:space="preserve"> </w:t>
-      </w:r>
-      <w:r>
-        <w:rPr>
-          <w:color w:val="231F20"/>
-        </w:rPr>
-        <w:t>familles</w:t>
-      </w:r>
-      <w:r>
-        <w:rPr>
-          <w:color w:val="231F20"/>
-          <w:spacing w:val="-3"/>
-        </w:rPr>
-        <w:t xml:space="preserve"> </w:t>
-      </w:r>
-      <w:r>
-        <w:rPr>
-          <w:color w:val="231F20"/>
-        </w:rPr>
-        <w:t>de</w:t>
-      </w:r>
-      <w:r>
-        <w:rPr>
-          <w:color w:val="231F20"/>
-          <w:spacing w:val="-4"/>
-        </w:rPr>
-        <w:t xml:space="preserve"> </w:t>
-      </w:r>
-      <w:r>
-        <w:rPr>
-          <w:color w:val="231F20"/>
-        </w:rPr>
-        <w:t>chatbot</w:t>
-      </w:r>
-      <w:r>
-        <w:rPr>
-          <w:color w:val="231F20"/>
-          <w:spacing w:val="-3"/>
-        </w:rPr>
-        <w:t xml:space="preserve"> </w:t>
-      </w:r>
-      <w:r>
-        <w:rPr>
-          <w:color w:val="231F20"/>
-        </w:rPr>
-        <w:t>qui</w:t>
-      </w:r>
-      <w:r>
-        <w:rPr>
-          <w:color w:val="231F20"/>
-          <w:spacing w:val="-3"/>
-        </w:rPr>
-        <w:t xml:space="preserve"> </w:t>
-      </w:r>
-      <w:r>
-        <w:rPr>
-          <w:color w:val="231F20"/>
-        </w:rPr>
-        <w:t>font</w:t>
-      </w:r>
-      <w:r>
-        <w:rPr>
-          <w:color w:val="231F20"/>
-          <w:spacing w:val="-4"/>
-        </w:rPr>
-        <w:t xml:space="preserve"> </w:t>
-      </w:r>
-      <w:r>
-        <w:rPr>
-          <w:color w:val="231F20"/>
-        </w:rPr>
-        <w:t>écho</w:t>
-      </w:r>
-      <w:r>
-        <w:rPr>
-          <w:color w:val="231F20"/>
-          <w:spacing w:val="-3"/>
-        </w:rPr>
-        <w:t xml:space="preserve"> </w:t>
-      </w:r>
-      <w:r>
-        <w:rPr>
-          <w:color w:val="231F20"/>
-          <w:spacing w:val="-4"/>
-        </w:rPr>
-        <w:t xml:space="preserve">aux </w:t>
-      </w:r>
-      <w:r>
-        <w:rPr>
-          <w:color w:val="231F20"/>
-        </w:rPr>
-        <w:t>principaux objectifs qui leur sont assignés</w:t>
-      </w:r>
-      <w:r>
-        <w:rPr>
-          <w:color w:val="231F20"/>
-          <w:spacing w:val="-7"/>
-        </w:rPr>
-        <w:t xml:space="preserve"> </w:t>
-      </w:r>
-      <w:r>
-        <w:rPr>
-          <w:color w:val="231F20"/>
-        </w:rPr>
-        <w:t>:</w:t>
-      </w:r>
-    </w:p>
-    <w:p>
-      <w:pPr>
-        <w:pStyle w:val="Corpsdetexte"/>
-        <w:spacing w:before="2"/>
-        <w:ind w:left="197"/>
-      </w:pPr>
-      <w:hyperlink w:anchor="_bookmark164" w:history="1">
-        <w:r>
-          <w:rPr>
-            <w:color w:val="231F20"/>
-          </w:rPr>
-          <w:t>[24</w:t>
-        </w:r>
-        <w:r>
-          <w:rPr>
-            <w:color w:val="231F20"/>
-          </w:rPr>
-          <w:t>]</w:t>
-        </w:r>
-      </w:hyperlink>
-    </w:p>
-    <w:p>
-      <w:pPr>
-        <w:pStyle w:val="Corpsdetexte"/>
-        <w:spacing w:before="1"/>
-        <w:rPr>
-          <w:sz w:val="25"/>
-        </w:rPr>
-      </w:pPr>
-    </w:p>
-    <w:p>
-      <w:pPr>
-        <w:pStyle w:val="Paragraphedeliste"/>
-        <w:numPr>
-          <w:ilvl w:val="1"/>
-          <w:numId w:val="26"/>
-        </w:numPr>
-        <w:tabs>
-          <w:tab w:val="left" w:pos="783"/>
-        </w:tabs>
-        <w:spacing w:before="0"/>
-        <w:rPr>
-          <w:sz w:val="24"/>
-        </w:rPr>
-      </w:pPr>
-      <w:r>
-        <w:rPr>
-          <w:b/>
-          <w:color w:val="231F20"/>
-          <w:sz w:val="24"/>
-        </w:rPr>
-        <w:t xml:space="preserve">Le Chatbot Serviciel : </w:t>
-      </w:r>
-      <w:r>
-        <w:rPr>
-          <w:color w:val="231F20"/>
-          <w:sz w:val="24"/>
-        </w:rPr>
-        <w:t>qui apporte un service bien défini à</w:t>
-      </w:r>
-      <w:r>
-        <w:rPr>
-          <w:color w:val="231F20"/>
-          <w:spacing w:val="-21"/>
-          <w:sz w:val="24"/>
-        </w:rPr>
-        <w:t xml:space="preserve"> </w:t>
-      </w:r>
-      <w:r>
-        <w:rPr>
-          <w:color w:val="231F20"/>
-          <w:sz w:val="24"/>
-        </w:rPr>
-        <w:t>l’utilisateur.</w:t>
-      </w:r>
-    </w:p>
-    <w:p>
-      <w:pPr>
-        <w:pStyle w:val="Corpsdetexte"/>
-        <w:spacing w:before="1"/>
-        <w:rPr>
-          <w:sz w:val="25"/>
-        </w:rPr>
-      </w:pPr>
-    </w:p>
-    <w:p>
-      <w:pPr>
-        <w:pStyle w:val="Paragraphedeliste"/>
-        <w:numPr>
-          <w:ilvl w:val="1"/>
-          <w:numId w:val="26"/>
-        </w:numPr>
-        <w:tabs>
-          <w:tab w:val="left" w:pos="783"/>
-        </w:tabs>
-        <w:spacing w:before="0"/>
-        <w:rPr>
-          <w:sz w:val="24"/>
-        </w:rPr>
-      </w:pPr>
-      <w:r>
-        <w:rPr>
-          <w:b/>
-          <w:color w:val="231F20"/>
-          <w:sz w:val="24"/>
-        </w:rPr>
-        <w:t xml:space="preserve">Le Chatbot Commercial : </w:t>
-      </w:r>
-      <w:r>
-        <w:rPr>
-          <w:color w:val="231F20"/>
-          <w:sz w:val="24"/>
-        </w:rPr>
-        <w:t>qui fait une transaction</w:t>
-      </w:r>
-      <w:r>
-        <w:rPr>
-          <w:color w:val="231F20"/>
-          <w:spacing w:val="-12"/>
-          <w:sz w:val="24"/>
-        </w:rPr>
-        <w:t xml:space="preserve"> </w:t>
-      </w:r>
-      <w:r>
-        <w:rPr>
-          <w:color w:val="231F20"/>
-          <w:sz w:val="24"/>
-        </w:rPr>
-        <w:t>commerciale.</w:t>
-      </w:r>
-    </w:p>
-    <w:p>
-      <w:pPr>
-        <w:pStyle w:val="Corpsdetexte"/>
-        <w:spacing w:before="1"/>
-        <w:rPr>
-          <w:sz w:val="25"/>
-        </w:rPr>
-      </w:pPr>
-    </w:p>
-    <w:p>
-      <w:pPr>
-        <w:pStyle w:val="Paragraphedeliste"/>
-        <w:numPr>
-          <w:ilvl w:val="1"/>
-          <w:numId w:val="26"/>
-        </w:numPr>
-        <w:tabs>
-          <w:tab w:val="left" w:pos="783"/>
-        </w:tabs>
-        <w:spacing w:before="0"/>
-        <w:rPr>
-          <w:sz w:val="24"/>
-        </w:rPr>
-      </w:pPr>
-      <w:r>
-        <w:rPr>
-          <w:b/>
-          <w:color w:val="231F20"/>
-          <w:sz w:val="24"/>
-        </w:rPr>
-        <w:t xml:space="preserve">Le Chatbot Expérientiel : </w:t>
-      </w:r>
-      <w:r>
-        <w:rPr>
-          <w:color w:val="231F20"/>
-          <w:sz w:val="24"/>
-        </w:rPr>
-        <w:t xml:space="preserve">qui fait vivre </w:t>
-      </w:r>
-      <w:r>
-        <w:rPr>
-          <w:color w:val="231F20"/>
-          <w:sz w:val="24"/>
-        </w:rPr>
-        <w:t>un</w:t>
-      </w:r>
-      <w:r>
-        <w:rPr>
-          <w:color w:val="231F20"/>
-          <w:spacing w:val="-12"/>
-          <w:sz w:val="24"/>
-        </w:rPr>
-        <w:t xml:space="preserve"> </w:t>
-      </w:r>
-      <w:r>
-        <w:rPr>
-          <w:color w:val="231F20"/>
-          <w:sz w:val="24"/>
-        </w:rPr>
-        <w:t>professionnalisme.</w:t>
-      </w:r>
-    </w:p>
-    <w:p>
-      <w:pPr>
-        <w:pStyle w:val="Corpsdetexte"/>
-        <w:rPr>
-          <w:sz w:val="25"/>
-        </w:rPr>
-      </w:pPr>
-    </w:p>
-    <w:p>
-      <w:pPr>
-        <w:pStyle w:val="Paragraphedeliste"/>
-        <w:numPr>
-          <w:ilvl w:val="1"/>
-          <w:numId w:val="26"/>
-        </w:numPr>
-        <w:tabs>
-          <w:tab w:val="left" w:pos="783"/>
-        </w:tabs>
-        <w:spacing w:before="1"/>
-        <w:rPr>
-          <w:sz w:val="24"/>
-        </w:rPr>
-      </w:pPr>
-      <w:r>
-        <w:rPr>
-          <w:b/>
-          <w:color w:val="231F20"/>
-          <w:sz w:val="24"/>
-        </w:rPr>
-        <w:t xml:space="preserve">Le Chatbot Événementiel : </w:t>
-      </w:r>
-      <w:r>
-        <w:rPr>
-          <w:color w:val="231F20"/>
-          <w:sz w:val="24"/>
-        </w:rPr>
-        <w:t>qui joue le rôle d’un</w:t>
-      </w:r>
-      <w:r>
-        <w:rPr>
-          <w:color w:val="231F20"/>
-          <w:spacing w:val="-13"/>
-          <w:sz w:val="24"/>
-        </w:rPr>
-        <w:t xml:space="preserve"> </w:t>
-      </w:r>
-      <w:r>
-        <w:rPr>
-          <w:color w:val="231F20"/>
-          <w:sz w:val="24"/>
-        </w:rPr>
-        <w:t>divertissement.</w:t>
-      </w:r>
-    </w:p>
-    <w:p>
-      <w:pPr>
-        <w:pStyle w:val="Paragraphedeliste"/>
-        <w:numPr>
-          <w:ilvl w:val="1"/>
-          <w:numId w:val="26"/>
-        </w:numPr>
-        <w:tabs>
-          <w:tab w:val="left" w:pos="783"/>
-        </w:tabs>
-        <w:spacing w:before="0"/>
-        <w:rPr>
-          <w:sz w:val="24"/>
-        </w:rPr>
-      </w:pPr>
-      <w:r>
-        <w:rPr>
-          <w:b/>
-          <w:color w:val="231F20"/>
-          <w:sz w:val="24"/>
-        </w:rPr>
-        <w:t xml:space="preserve">Le Chatbot </w:t>
-      </w:r>
-      <w:r>
-        <w:rPr>
-          <w:b/>
-          <w:color w:val="231F20"/>
-          <w:sz w:val="24"/>
-        </w:rPr>
-        <w:t>Ressources Humaines</w:t>
-      </w:r>
-      <w:r>
-        <w:rPr>
-          <w:b/>
-          <w:color w:val="231F20"/>
-          <w:sz w:val="24"/>
-        </w:rPr>
-        <w:t xml:space="preserve">: </w:t>
-      </w:r>
-      <w:r>
-        <w:rPr>
-          <w:color w:val="231F20"/>
-          <w:sz w:val="24"/>
-        </w:rPr>
-        <w:t>c’est la tendance dont nos</w:t>
-      </w:r>
-      <w:r>
-        <w:rPr>
-          <w:color w:val="231F20"/>
-          <w:spacing w:val="-11"/>
-          <w:sz w:val="24"/>
-        </w:rPr>
-        <w:t xml:space="preserve"> </w:t>
-      </w:r>
-      <w:r>
-        <w:rPr>
-          <w:color w:val="231F20"/>
-          <w:sz w:val="24"/>
-        </w:rPr>
-        <w:t>jours.</w:t>
-      </w:r>
-    </w:p>
-    <w:p>
-      <w:pPr>
-        <w:pStyle w:val="Paragraphedeliste"/>
-        <w:numPr>
-          <w:ilvl w:val="1"/>
-          <w:numId w:val="26"/>
-        </w:numPr>
-        <w:tabs>
-          <w:tab w:val="left" w:pos="783"/>
-        </w:tabs>
-        <w:spacing w:before="0"/>
-        <w:rPr>
-          <w:sz w:val="24"/>
-        </w:rPr>
-      </w:pPr>
-      <w:r>
-        <w:rPr>
-          <w:b/>
-          <w:color w:val="231F20"/>
-          <w:sz w:val="24"/>
-        </w:rPr>
-        <w:t xml:space="preserve">Le Chatbot psychologique: </w:t>
-      </w:r>
-      <w:r>
-        <w:rPr>
-          <w:bCs/>
-          <w:color w:val="231F20"/>
-          <w:sz w:val="24"/>
-        </w:rPr>
-        <w:t>est un bot  capable de poser des questions pertinentes à un patient dans le but de diagnostiquer son état.</w:t>
-      </w:r>
-    </w:p>
-    <w:p>
-      <w:pPr>
         <w:pStyle w:val="Paragraphedeliste"/>
         <w:tabs>
           <w:tab w:val="left" w:pos="783"/>
@@ -29202,18 +28418,134 @@
     <w:p>
       <w:pPr>
         <w:pStyle w:val="Paragraphedeliste"/>
-        <w:numPr>
-          <w:ilvl w:val="1"/>
-          <w:numId w:val="26"/>
-        </w:numPr>
         <w:tabs>
           <w:tab w:val="left" w:pos="783"/>
         </w:tabs>
-        <w:spacing w:before="0"/>
-        <w:rPr>
-          <w:sz w:val="24"/>
-        </w:rPr>
-      </w:pPr>
+        <w:ind w:left="870"/>
+        <w:rPr>
+          <w:sz w:val="24"/>
+        </w:rPr>
+      </w:pPr>
+      <w:r>
+        <w:rPr>
+          <w:sz w:val="24"/>
+        </w:rPr>
+        <w:t xml:space="preserve">Suivant l’expérience d’interactions, On distingue principalement quatre « familles » de </w:t>
+      </w:r>
+    </w:p>
+    <w:p>
+      <w:pPr>
+        <w:pStyle w:val="Paragraphedeliste"/>
+        <w:tabs>
+          <w:tab w:val="left" w:pos="783"/>
+        </w:tabs>
+        <w:ind w:left="870"/>
+        <w:rPr>
+          <w:sz w:val="24"/>
+        </w:rPr>
+      </w:pPr>
+      <w:r>
+        <w:rPr>
+          <w:sz w:val="24"/>
+        </w:rPr>
+        <w:t xml:space="preserve">Chatbots : </w:t>
+      </w:r>
+    </w:p>
+    <w:p>
+      <w:pPr>
+        <w:pStyle w:val="Paragraphedeliste"/>
+        <w:tabs>
+          <w:tab w:val="left" w:pos="783"/>
+        </w:tabs>
+        <w:ind w:left="870"/>
+        <w:rPr>
+          <w:sz w:val="24"/>
+        </w:rPr>
+      </w:pPr>
+      <w:r>
+        <w:rPr>
+          <w:sz w:val="24"/>
+        </w:rPr>
+        <w:t xml:space="preserve">- Chatbot </w:t>
+      </w:r>
+      <w:r>
+        <w:rPr>
+          <w:sz w:val="24"/>
+        </w:rPr>
+        <w:t>serviciel</w:t>
+      </w:r>
+      <w:r>
+        <w:rPr>
+          <w:sz w:val="24"/>
+        </w:rPr>
+        <w:t xml:space="preserve"> : apporte un service précis à l’utilisateur.</w:t>
+      </w:r>
+    </w:p>
+    <w:p>
+      <w:pPr>
+        <w:tabs>
+          <w:tab w:val="left" w:pos="783"/>
+        </w:tabs>
+        <w:rPr>
+          <w:sz w:val="24"/>
+        </w:rPr>
+      </w:pPr>
+      <w:r>
+        <w:rPr>
+          <w:sz w:val="24"/>
+        </w:rPr>
+        <w:t xml:space="preserve">         </w:t>
+      </w:r>
+      <w:r>
+        <w:rPr>
+          <w:sz w:val="24"/>
+        </w:rPr>
+        <w:t xml:space="preserve">- Chatbot expérientiel : fait vivre une expérience. </w:t>
+      </w:r>
+    </w:p>
+    <w:p>
+      <w:pPr>
+        <w:tabs>
+          <w:tab w:val="left" w:pos="783"/>
+        </w:tabs>
+        <w:rPr>
+          <w:sz w:val="24"/>
+        </w:rPr>
+      </w:pPr>
+      <w:r>
+        <w:rPr>
+          <w:sz w:val="24"/>
+        </w:rPr>
+        <w:t xml:space="preserve">         </w:t>
+      </w:r>
+      <w:r>
+        <w:rPr>
+          <w:sz w:val="24"/>
+        </w:rPr>
+        <w:t xml:space="preserve">- Chatbot commercial : réalise une transaction commerciale. </w:t>
+      </w:r>
+    </w:p>
+    <w:p>
+      <w:pPr>
+        <w:tabs>
+          <w:tab w:val="left" w:pos="783"/>
+        </w:tabs>
+        <w:rPr>
+          <w:sz w:val="24"/>
+        </w:rPr>
+      </w:pPr>
+      <w:r>
+        <w:rPr>
+          <w:sz w:val="24"/>
+        </w:rPr>
+        <w:t xml:space="preserve">        </w:t>
+      </w:r>
+      <w:r>
+        <w:rPr>
+          <w:sz w:val="24"/>
+        </w:rPr>
+        <w:t>- Chatbot entertainment : fonctionne comme divertissement.</w:t>
+      </w:r>
     </w:p>
     <w:p>
       <w:pPr>
@@ -29329,7 +28661,7 @@
           <w:rPr>
             <w:color w:val="231F20"/>
           </w:rPr>
-          <w:t>. [25</w:t>
+          <w:t>. [24</w:t>
         </w:r>
         <w:r>
           <w:rPr>
@@ -29975,20 +29307,7 @@
         <w:rPr>
           <w:color w:val="231F20"/>
         </w:rPr>
-        <w:t>basés sur des réseaux de neurones seq 2</w:t>
-      </w:r>
-      <w:r>
-        <w:rPr>
-          <w:color w:val="231F20"/>
-          <w:spacing w:val="-8"/>
-        </w:rPr>
-        <w:t xml:space="preserve"> </w:t>
-      </w:r>
-      <w:r>
-        <w:rPr>
-          <w:color w:val="231F20"/>
-        </w:rPr>
-        <w:t>seq.</w:t>
+        <w:t>basés sur des réseaux de neurones.</w:t>
       </w:r>
     </w:p>
     <w:p>
@@ -32693,7 +32012,23 @@
           <w:color w:val="231F20"/>
           <w:sz w:val="34"/>
         </w:rPr>
-        <w:t xml:space="preserve">artificielle démystifiée (prérequis pour </w:t>
+        <w:t>artificielle démystifiée (</w:t>
+      </w:r>
+      <w:r>
+        <w:rPr>
+          <w:b/>
+          <w:color w:val="231F20"/>
+          <w:sz w:val="34"/>
+        </w:rPr>
+        <w:t>pré requis</w:t>
+      </w:r>
+      <w:r>
+        <w:rPr>
+          <w:b/>
+          <w:color w:val="231F20"/>
+          <w:sz w:val="34"/>
+        </w:rPr>
+        <w:t xml:space="preserve"> pour </w:t>
       </w:r>
       <w:r>
         <w:rPr>
@@ -32741,7 +32076,61 @@
         <w:rPr>
           <w:color w:val="231F20"/>
         </w:rPr>
-        <w:t xml:space="preserve">L’intelligence artificielle,les robots conversationnels, les chatbots.. ce sont des termes à   la monde qui retentissent pratiquement dans tout dialogue traitant de CRM et de centres </w:t>
+        <w:t xml:space="preserve">L’intelligence </w:t>
+      </w:r>
+      <w:r>
+        <w:rPr>
+          <w:color w:val="231F20"/>
+        </w:rPr>
+        <w:t>artificielle, les</w:t>
+      </w:r>
+      <w:r>
+        <w:rPr>
+          <w:color w:val="231F20"/>
+        </w:rPr>
+        <w:t xml:space="preserve"> robots conversationnels, </w:t>
+      </w:r>
+      <w:r>
+        <w:rPr>
+          <w:color w:val="231F20"/>
+        </w:rPr>
+        <w:t>les chat</w:t>
+      </w:r>
+      <w:r>
+        <w:rPr>
+          <w:color w:val="231F20"/>
+        </w:rPr>
+        <w:t>bots.</w:t>
+      </w:r>
+      <w:r>
+        <w:rPr>
+          <w:color w:val="231F20"/>
+        </w:rPr>
+        <w:t xml:space="preserve"> </w:t>
+      </w:r>
+      <w:r>
+        <w:rPr>
+          <w:color w:val="231F20"/>
+        </w:rPr>
+        <w:t>Ce</w:t>
+      </w:r>
+      <w:r>
+        <w:rPr>
+          <w:color w:val="231F20"/>
+        </w:rPr>
+        <w:t xml:space="preserve"> sont des termes </w:t>
+      </w:r>
+      <w:r>
+        <w:rPr>
+          <w:color w:val="231F20"/>
+        </w:rPr>
+        <w:t>au</w:t>
+      </w:r>
+      <w:r>
+        <w:rPr>
+          <w:color w:val="231F20"/>
+        </w:rPr>
+        <w:t xml:space="preserve"> monde qui retentissent pratiquement dans tout dialogue traitant de CRM et de centres </w:t>
       </w:r>
       <w:r>
         <w:rPr>
@@ -32754,7 +32143,55 @@
         <w:rPr>
           <w:color w:val="231F20"/>
         </w:rPr>
-        <w:t>service client.Mais savons-nous réellement leurs significations ? et quelles valeurs mesurables apportent-ils dans la gestion d ela relation client</w:t>
+        <w:t xml:space="preserve">service </w:t>
+      </w:r>
+      <w:r>
+        <w:rPr>
+          <w:color w:val="231F20"/>
+        </w:rPr>
+        <w:t>client. Mais</w:t>
+      </w:r>
+      <w:r>
+        <w:rPr>
+          <w:color w:val="231F20"/>
+        </w:rPr>
+        <w:t xml:space="preserve"> savons-nous réellement leurs significations ? </w:t>
+      </w:r>
+      <w:r>
+        <w:rPr>
+          <w:color w:val="231F20"/>
+        </w:rPr>
+        <w:t>Et</w:t>
+      </w:r>
+      <w:r>
+        <w:rPr>
+          <w:color w:val="231F20"/>
+        </w:rPr>
+        <w:t xml:space="preserve"> quelles valeurs mesurables </w:t>
+      </w:r>
+      <w:r>
+        <w:rPr>
+          <w:color w:val="231F20"/>
+        </w:rPr>
+        <w:t>apportent-ils dans la gestion d</w:t>
+      </w:r>
+      <w:r>
+        <w:rPr>
+          <w:color w:val="231F20"/>
+        </w:rPr>
+        <w:t>e</w:t>
+      </w:r>
+      <w:r>
+        <w:rPr>
+          <w:color w:val="231F20"/>
+        </w:rPr>
+        <w:t xml:space="preserve"> </w:t>
+      </w:r>
+      <w:r>
+        <w:rPr>
+          <w:color w:val="231F20"/>
+        </w:rPr>
+        <w:t>la relation client</w:t>
       </w:r>
       <w:r>
         <w:rPr>
@@ -32918,7 +32355,7 @@
         <w:rPr>
           <w:color w:val="231F20"/>
         </w:rPr>
-        <w:t>l’algorithme</w:t>
+        <w:t>L’algorithme</w:t>
       </w:r>
       <w:r>
         <w:rPr>
@@ -33055,7 +32492,13 @@
         <w:rPr>
           <w:color w:val="231F20"/>
         </w:rPr>
-        <w:t>signal,d’une</w:t>
+        <w:t>signal, d’</w:t>
+      </w:r>
+      <w:r>
+        <w:rPr>
+          <w:color w:val="231F20"/>
+        </w:rPr>
+        <w:t>une</w:t>
       </w:r>
       <w:r>
         <w:rPr>
@@ -33068,7 +32511,7 @@
         <w:rPr>
           <w:color w:val="231F20"/>
         </w:rPr>
-        <w:t>donnée.Les</w:t>
+        <w:t>donnée. Les</w:t>
       </w:r>
       <w:r>
         <w:rPr>
@@ -33224,7 +32667,7 @@
         <w:rPr>
           <w:color w:val="231F20"/>
         </w:rPr>
-        <w:t>images,des</w:t>
+        <w:t>images, des</w:t>
       </w:r>
       <w:r>
         <w:rPr>
@@ -33713,7 +33156,7 @@
           <w:rPr>
             <w:color w:val="231F20"/>
           </w:rPr>
-          <w:t>humaine. [26</w:t>
+          <w:t>humaine. [25</w:t>
         </w:r>
         <w:r>
           <w:rPr>
@@ -34064,7 +33507,15 @@
           <w:color w:val="231F20"/>
           <w:sz w:val="24"/>
         </w:rPr>
-        <w:t>NLU(Natural</w:t>
+        <w:t>NLU (</w:t>
+      </w:r>
+      <w:r>
+        <w:rPr>
+          <w:b/>
+          <w:color w:val="231F20"/>
+          <w:sz w:val="24"/>
+        </w:rPr>
+        <w:t>Natural</w:t>
       </w:r>
       <w:r>
         <w:rPr>
@@ -34297,7 +33748,13 @@
           <w:rPr>
             <w:color w:val="231F20"/>
           </w:rPr>
-          <w:t xml:space="preserve">[18] </w:t>
+          <w:t>[26</w:t>
+        </w:r>
+        <w:r>
+          <w:rPr>
+            <w:color w:val="231F20"/>
+          </w:rPr>
+          <w:t xml:space="preserve">] </w:t>
         </w:r>
       </w:hyperlink>
       <w:r>
@@ -34305,13 +33762,44 @@
           <w:b/>
           <w:color w:val="231F20"/>
         </w:rPr>
-        <w:t xml:space="preserve">NLG(Natural Language Generation) : </w:t>
-      </w:r>
-      <w:r>
-        <w:rPr>
-          <w:color w:val="231F20"/>
-        </w:rPr>
-        <w:t>est beaucoup plus simple à accomplir.C’est la traduction de langage artificiel d’une machine en texte,ou en un discours audible avec une synthèse vocale.</w:t>
+        <w:t>NLG (</w:t>
+      </w:r>
+      <w:r>
+        <w:rPr>
+          <w:b/>
+          <w:color w:val="231F20"/>
+        </w:rPr>
+        <w:t xml:space="preserve">Natural Language Generation) : </w:t>
+      </w:r>
+      <w:r>
+        <w:rPr>
+          <w:color w:val="231F20"/>
+        </w:rPr>
+        <w:t xml:space="preserve">est beaucoup plus simple à </w:t>
+      </w:r>
+      <w:r>
+        <w:rPr>
+          <w:color w:val="231F20"/>
+        </w:rPr>
+        <w:t>accomplir. C’</w:t>
+      </w:r>
+      <w:r>
+        <w:rPr>
+          <w:color w:val="231F20"/>
+        </w:rPr>
+        <w:t xml:space="preserve">est la traduction de langage artificiel d’une machine en </w:t>
+      </w:r>
+      <w:r>
+        <w:rPr>
+          <w:color w:val="231F20"/>
+        </w:rPr>
+        <w:t>texte, ou</w:t>
+      </w:r>
+      <w:r>
+        <w:rPr>
+          <w:color w:val="231F20"/>
+        </w:rPr>
+        <w:t xml:space="preserve"> en un discours audible avec une synthèse vocale.</w:t>
       </w:r>
     </w:p>
     <w:p>
@@ -34358,7 +33846,13 @@
         <w:rPr>
           <w:color w:val="231F20"/>
         </w:rPr>
-        <w:t>automatique(Machine learning)</w:t>
+        <w:t>automatique (</w:t>
+      </w:r>
+      <w:r>
+        <w:rPr>
+          <w:color w:val="231F20"/>
+        </w:rPr>
+        <w:t>Machine learning)</w:t>
       </w:r>
       <w:r>
         <w:rPr>
@@ -34462,7 +33956,13 @@
         <w:rPr>
           <w:color w:val="231F20"/>
         </w:rPr>
-        <w:t>l’expérience sans être explicitement programmés.</w:t>
+        <w:t>L’expérience</w:t>
+      </w:r>
+      <w:r>
+        <w:rPr>
+          <w:color w:val="231F20"/>
+        </w:rPr>
+        <w:t xml:space="preserve"> sans être explicitement programmés.</w:t>
       </w:r>
     </w:p>
     <w:p>
@@ -34495,7 +33995,13 @@
           <w:rPr>
             <w:color w:val="231F20"/>
           </w:rPr>
-          <w:t>supervisés[2</w:t>
+          <w:t>supervisés [</w:t>
+        </w:r>
+        <w:r>
+          <w:rPr>
+            <w:color w:val="231F20"/>
+          </w:rPr>
+          <w:t>2</w:t>
         </w:r>
         <w:r>
           <w:rPr>
@@ -34781,15 +34287,30 @@
           <w:color w:val="231F20"/>
           <w:sz w:val="24"/>
         </w:rPr>
-        <w:t>Exemple d’algorithmes de ML supervisé :</w:t>
-      </w:r>
-      <w:r>
-        <w:rPr>
-          <w:b/>
-          <w:color w:val="231F20"/>
-          <w:sz w:val="24"/>
-        </w:rPr>
-        <w:t>Classification, Régression</w:t>
+        <w:t xml:space="preserve">Exemple d’algorithmes de ML supervisé </w:t>
+      </w:r>
+      <w:r>
+        <w:rPr>
+          <w:color w:val="231F20"/>
+          <w:sz w:val="24"/>
+        </w:rPr>
+        <w:t>:</w:t>
+      </w:r>
+      <w:r>
+        <w:rPr>
+          <w:b/>
+          <w:color w:val="231F20"/>
+          <w:sz w:val="24"/>
+        </w:rPr>
+        <w:t xml:space="preserve"> Classification</w:t>
+      </w:r>
+      <w:r>
+        <w:rPr>
+          <w:b/>
+          <w:color w:val="231F20"/>
+          <w:sz w:val="24"/>
+        </w:rPr>
+        <w:t>, Régression</w:t>
       </w:r>
     </w:p>
     <w:p>
@@ -34932,7 +34453,19 @@
         <w:rPr>
           <w:color w:val="231F20"/>
         </w:rPr>
-        <w:t>clustering,qui</w:t>
+        <w:t>clustering,</w:t>
+      </w:r>
+      <w:r>
+        <w:rPr>
+          <w:color w:val="231F20"/>
+        </w:rPr>
+        <w:t xml:space="preserve"> </w:t>
+      </w:r>
+      <w:r>
+        <w:rPr>
+          <w:color w:val="231F20"/>
+        </w:rPr>
+        <w:t>qui</w:t>
       </w:r>
       <w:r>
         <w:rPr>
@@ -35088,7 +34621,25 @@
         <w:rPr>
           <w:color w:val="231F20"/>
         </w:rPr>
-        <w:t>—D’autres méthodes non supervisées pour l’extraction des caractéristiques sous-jacentes comprennent : le principal analyse de composants, modèles de markov cachés, modèles de sujets, etc</w:t>
+        <w:t xml:space="preserve">—D’autres méthodes non supervisées pour l’extraction des caractéristiques sous-jacentes comprennent : le principal analyse de composants, modèles de </w:t>
+      </w:r>
+      <w:r>
+        <w:rPr>
+          <w:color w:val="231F20"/>
+        </w:rPr>
+        <w:t>Markov</w:t>
+      </w:r>
+      <w:r>
+        <w:rPr>
+          <w:color w:val="231F20"/>
+        </w:rPr>
+        <w:t xml:space="preserve"> cachés, modèles de sujets, </w:t>
+      </w:r>
+      <w:r>
+        <w:rPr>
+          <w:color w:val="231F20"/>
+        </w:rPr>
+        <w:t>etc.</w:t>
       </w:r>
     </w:p>
     <w:p>
@@ -35217,11 +34768,11 @@
         <w:tblBorders>
           <w:top w:val="single" w:sz="4" w:space="0" w:color="231F20"/>
           <w:left w:val="single" w:sz="4" w:space="0" w:color="231F20"/>
-          <w:bottom w:val="single" w:sz="4" w:space="0" w:color="231F20"/>
           <w:right w:val="single" w:sz="4" w:space="0" w:color="231F20"/>
           <w:insideH w:val="single" w:sz="4" w:space="0" w:color="231F20"/>
           <w:insideV w:val="single" w:sz="4" w:space="0" w:color="231F20"/>
         </w:tblBorders>
+        <w:shd w:val="clear" w:color="auto" w:fill="C6D9F1" w:themeFill="text2" w:themeFillTint="33"/>
         <w:tblLayout w:type="fixed"/>
         <w:tblLook w:val="01E0"/>
       </w:tblPr>
@@ -35237,6 +34788,10 @@
         <w:tc>
           <w:tcPr>
             <w:tcW w:w="1948" w:type="dxa"/>
+            <w:tcBorders>
+              <w:bottom w:val="single" w:sz="4" w:space="0" w:color="231F20"/>
+            </w:tcBorders>
+            <w:shd w:val="clear" w:color="auto" w:fill="4F81BD" w:themeFill="accent1"/>
           </w:tcPr>
           <w:p>
             <w:pPr>
@@ -35260,6 +34815,10 @@
         <w:tc>
           <w:tcPr>
             <w:tcW w:w="3649" w:type="dxa"/>
+            <w:tcBorders>
+              <w:bottom w:val="single" w:sz="4" w:space="0" w:color="231F20"/>
+            </w:tcBorders>
+            <w:shd w:val="clear" w:color="auto" w:fill="4F81BD" w:themeFill="accent1"/>
           </w:tcPr>
           <w:p>
             <w:pPr>
@@ -35283,6 +34842,10 @@
         <w:tc>
           <w:tcPr>
             <w:tcW w:w="3649" w:type="dxa"/>
+            <w:tcBorders>
+              <w:bottom w:val="single" w:sz="4" w:space="0" w:color="231F20"/>
+            </w:tcBorders>
+            <w:shd w:val="clear" w:color="auto" w:fill="4F81BD" w:themeFill="accent1"/>
           </w:tcPr>
           <w:p>
             <w:pPr>
@@ -35311,6 +34874,11 @@
         <w:tc>
           <w:tcPr>
             <w:tcW w:w="1948" w:type="dxa"/>
+            <w:tcBorders>
+              <w:top w:val="single" w:sz="4" w:space="0" w:color="231F20"/>
+              <w:bottom w:val="single" w:sz="4" w:space="0" w:color="231F20"/>
+            </w:tcBorders>
+            <w:shd w:val="clear" w:color="auto" w:fill="4F81BD" w:themeFill="accent1"/>
           </w:tcPr>
           <w:p>
             <w:pPr>
@@ -35334,6 +34902,10 @@
         <w:tc>
           <w:tcPr>
             <w:tcW w:w="3649" w:type="dxa"/>
+            <w:tcBorders>
+              <w:top w:val="single" w:sz="4" w:space="0" w:color="231F20"/>
+            </w:tcBorders>
+            <w:shd w:val="clear" w:color="auto" w:fill="C6D9F1" w:themeFill="text2" w:themeFillTint="33"/>
           </w:tcPr>
           <w:p>
             <w:pPr>
@@ -35373,6 +34945,10 @@
         <w:tc>
           <w:tcPr>
             <w:tcW w:w="3649" w:type="dxa"/>
+            <w:tcBorders>
+              <w:top w:val="single" w:sz="4" w:space="0" w:color="231F20"/>
+            </w:tcBorders>
+            <w:shd w:val="clear" w:color="auto" w:fill="C6D9F1" w:themeFill="text2" w:themeFillTint="33"/>
           </w:tcPr>
           <w:p>
             <w:pPr>
@@ -35448,6 +35024,10 @@
         <w:tc>
           <w:tcPr>
             <w:tcW w:w="1948" w:type="dxa"/>
+            <w:tcBorders>
+              <w:bottom w:val="single" w:sz="4" w:space="0" w:color="231F20"/>
+            </w:tcBorders>
+            <w:shd w:val="clear" w:color="auto" w:fill="4F81BD" w:themeFill="accent1"/>
           </w:tcPr>
           <w:p>
             <w:pPr>
@@ -35500,6 +35080,7 @@
         <w:tc>
           <w:tcPr>
             <w:tcW w:w="3649" w:type="dxa"/>
+            <w:shd w:val="clear" w:color="auto" w:fill="C6D9F1" w:themeFill="text2" w:themeFillTint="33"/>
           </w:tcPr>
           <w:p>
             <w:pPr>
@@ -35522,6 +35103,7 @@
         <w:tc>
           <w:tcPr>
             <w:tcW w:w="3649" w:type="dxa"/>
+            <w:shd w:val="clear" w:color="auto" w:fill="C6D9F1" w:themeFill="text2" w:themeFillTint="33"/>
           </w:tcPr>
           <w:p>
             <w:pPr>
@@ -35638,6 +35220,7 @@
             <w:tcBorders>
               <w:bottom w:val="nil"/>
             </w:tcBorders>
+            <w:shd w:val="clear" w:color="auto" w:fill="4F81BD" w:themeFill="accent1"/>
           </w:tcPr>
           <w:p>
             <w:pPr>
@@ -35671,9 +35254,7 @@
         <w:tc>
           <w:tcPr>
             <w:tcW w:w="3649" w:type="dxa"/>
-            <w:tcBorders>
-              <w:bottom w:val="nil"/>
-            </w:tcBorders>
+            <w:shd w:val="clear" w:color="auto" w:fill="C6D9F1" w:themeFill="text2" w:themeFillTint="33"/>
           </w:tcPr>
           <w:p>
             <w:pPr>
@@ -35768,9 +35349,7 @@
         <w:tc>
           <w:tcPr>
             <w:tcW w:w="3649" w:type="dxa"/>
-            <w:tcBorders>
-              <w:bottom w:val="nil"/>
-            </w:tcBorders>
+            <w:shd w:val="clear" w:color="auto" w:fill="C6D9F1" w:themeFill="text2" w:themeFillTint="33"/>
           </w:tcPr>
           <w:p>
             <w:pPr>
@@ -35871,6 +35450,7 @@
         <w:tc>
           <w:tcPr>
             <w:tcW w:w="1948" w:type="dxa"/>
+            <w:shd w:val="clear" w:color="auto" w:fill="4F81BD" w:themeFill="accent1"/>
           </w:tcPr>
           <w:p>
             <w:pPr>
@@ -35913,6 +35493,7 @@
         <w:tc>
           <w:tcPr>
             <w:tcW w:w="3649" w:type="dxa"/>
+            <w:shd w:val="clear" w:color="auto" w:fill="C6D9F1" w:themeFill="text2" w:themeFillTint="33"/>
           </w:tcPr>
           <w:p>
             <w:pPr>
@@ -35966,6 +35547,7 @@
         <w:tc>
           <w:tcPr>
             <w:tcW w:w="3649" w:type="dxa"/>
+            <w:shd w:val="clear" w:color="auto" w:fill="C6D9F1" w:themeFill="text2" w:themeFillTint="33"/>
           </w:tcPr>
           <w:p>
             <w:pPr>
@@ -36009,6 +35591,7 @@
         <w:tc>
           <w:tcPr>
             <w:tcW w:w="1948" w:type="dxa"/>
+            <w:shd w:val="clear" w:color="auto" w:fill="4F81BD" w:themeFill="accent1"/>
           </w:tcPr>
           <w:p>
             <w:pPr>
@@ -36061,6 +35644,7 @@
         <w:tc>
           <w:tcPr>
             <w:tcW w:w="3649" w:type="dxa"/>
+            <w:shd w:val="clear" w:color="auto" w:fill="C6D9F1" w:themeFill="text2" w:themeFillTint="33"/>
           </w:tcPr>
           <w:p>
             <w:pPr>
@@ -36148,6 +35732,7 @@
         <w:tc>
           <w:tcPr>
             <w:tcW w:w="3649" w:type="dxa"/>
+            <w:shd w:val="clear" w:color="auto" w:fill="C6D9F1" w:themeFill="text2" w:themeFillTint="33"/>
           </w:tcPr>
           <w:p>
             <w:pPr>
@@ -36224,6 +35809,7 @@
         <w:tc>
           <w:tcPr>
             <w:tcW w:w="1948" w:type="dxa"/>
+            <w:shd w:val="clear" w:color="auto" w:fill="4F81BD" w:themeFill="accent1"/>
           </w:tcPr>
           <w:p>
             <w:pPr>
@@ -36286,6 +35872,7 @@
         <w:tc>
           <w:tcPr>
             <w:tcW w:w="3649" w:type="dxa"/>
+            <w:shd w:val="clear" w:color="auto" w:fill="C6D9F1" w:themeFill="text2" w:themeFillTint="33"/>
           </w:tcPr>
           <w:p>
             <w:pPr>
@@ -36307,6 +35894,7 @@
         <w:tc>
           <w:tcPr>
             <w:tcW w:w="3649" w:type="dxa"/>
+            <w:shd w:val="clear" w:color="auto" w:fill="C6D9F1" w:themeFill="text2" w:themeFillTint="33"/>
           </w:tcPr>
           <w:p>
             <w:pPr>
@@ -36333,6 +35921,7 @@
         <w:tc>
           <w:tcPr>
             <w:tcW w:w="1948" w:type="dxa"/>
+            <w:shd w:val="clear" w:color="auto" w:fill="4F81BD" w:themeFill="accent1"/>
           </w:tcPr>
           <w:p>
             <w:pPr>
@@ -36375,6 +35964,7 @@
         <w:tc>
           <w:tcPr>
             <w:tcW w:w="3649" w:type="dxa"/>
+            <w:shd w:val="clear" w:color="auto" w:fill="C6D9F1" w:themeFill="text2" w:themeFillTint="33"/>
           </w:tcPr>
           <w:p>
             <w:pPr>
@@ -36442,6 +36032,7 @@
         <w:tc>
           <w:tcPr>
             <w:tcW w:w="3649" w:type="dxa"/>
+            <w:shd w:val="clear" w:color="auto" w:fill="C6D9F1" w:themeFill="text2" w:themeFillTint="33"/>
           </w:tcPr>
           <w:p>
             <w:pPr>
@@ -36514,6 +36105,7 @@
         <w:tc>
           <w:tcPr>
             <w:tcW w:w="1948" w:type="dxa"/>
+            <w:shd w:val="clear" w:color="auto" w:fill="4F81BD" w:themeFill="accent1"/>
           </w:tcPr>
           <w:p>
             <w:pPr>
@@ -36576,6 +36168,7 @@
         <w:tc>
           <w:tcPr>
             <w:tcW w:w="3649" w:type="dxa"/>
+            <w:shd w:val="clear" w:color="auto" w:fill="C6D9F1" w:themeFill="text2" w:themeFillTint="33"/>
           </w:tcPr>
           <w:p>
             <w:pPr>
@@ -36597,6 +36190,7 @@
         <w:tc>
           <w:tcPr>
             <w:tcW w:w="3649" w:type="dxa"/>
+            <w:shd w:val="clear" w:color="auto" w:fill="C6D9F1" w:themeFill="text2" w:themeFillTint="33"/>
           </w:tcPr>
           <w:p>
             <w:pPr>
@@ -36640,6 +36234,7 @@
         <w:tc>
           <w:tcPr>
             <w:tcW w:w="1948" w:type="dxa"/>
+            <w:shd w:val="clear" w:color="auto" w:fill="4F81BD" w:themeFill="accent1"/>
           </w:tcPr>
           <w:p>
             <w:pPr>
@@ -36673,6 +36268,7 @@
         <w:tc>
           <w:tcPr>
             <w:tcW w:w="3649" w:type="dxa"/>
+            <w:shd w:val="clear" w:color="auto" w:fill="C6D9F1" w:themeFill="text2" w:themeFillTint="33"/>
           </w:tcPr>
           <w:p>
             <w:pPr>
@@ -36757,6 +36353,7 @@
         <w:tc>
           <w:tcPr>
             <w:tcW w:w="3649" w:type="dxa"/>
+            <w:shd w:val="clear" w:color="auto" w:fill="C6D9F1" w:themeFill="text2" w:themeFillTint="33"/>
           </w:tcPr>
           <w:p>
             <w:pPr>
@@ -36931,7 +36528,13 @@
           <w:rPr>
             <w:b/>
           </w:rPr>
-          <w:t>[20]</w:t>
+          <w:t>[28</w:t>
+        </w:r>
+        <w:r>
+          <w:rPr>
+            <w:b/>
+          </w:rPr>
+          <w:t>]</w:t>
         </w:r>
       </w:hyperlink>
     </w:p>
@@ -37124,7 +36727,7 @@
         <w:rPr>
           <w:color w:val="231F20"/>
         </w:rPr>
-        <w:t>fonctionnalites</w:t>
+        <w:t>fonctionnalités</w:t>
       </w:r>
       <w:r>
         <w:rPr>
@@ -38004,9 +37607,18 @@
           <w:rPr>
             <w:color w:val="231F20"/>
           </w:rPr>
-          <w:t>linéaire.[21]</w:t>
+          <w:t>linéaire</w:t>
+        </w:r>
+        <w:r>
+          <w:rPr>
+            <w:color w:val="231F20"/>
+          </w:rPr>
+          <w:t>.</w:t>
         </w:r>
       </w:hyperlink>
+      <w:r>
+        <w:t xml:space="preserve"> [29]</w:t>
+      </w:r>
     </w:p>
     <w:p>
       <w:pPr>
@@ -38114,6 +37726,42 @@
         <w:rPr>
           <w:color w:val="231F20"/>
         </w:rPr>
+        <w:t>Les</w:t>
+      </w:r>
+      <w:r>
+        <w:rPr>
+          <w:color w:val="231F20"/>
+        </w:rPr>
+        <w:t xml:space="preserve"> r</w:t>
+      </w:r>
+      <w:r>
+        <w:rPr>
+          <w:color w:val="231F20"/>
+        </w:rPr>
+        <w:t>éseau</w:t>
+      </w:r>
+      <w:r>
+        <w:rPr>
+          <w:color w:val="231F20"/>
+        </w:rPr>
+        <w:t>x</w:t>
+      </w:r>
+      <w:r>
+        <w:rPr>
+          <w:color w:val="231F20"/>
+        </w:rPr>
+        <w:t xml:space="preserve"> de neurones artificiels </w:t>
+      </w:r>
+      <w:r>
+        <w:rPr>
+          <w:color w:val="231F20"/>
+        </w:rPr>
+        <w:t xml:space="preserve">ANN </w:t>
+      </w:r>
+      <w:r>
+        <w:rPr>
+          <w:color w:val="231F20"/>
+        </w:rPr>
         <w:t>sont</w:t>
       </w:r>
       <w:r>
@@ -38505,7 +38153,13 @@
           <w:rPr>
             <w:color w:val="231F20"/>
           </w:rPr>
-          <w:t>[22]</w:t>
+          <w:t>[30</w:t>
+        </w:r>
+        <w:r>
+          <w:rPr>
+            <w:color w:val="231F20"/>
+          </w:rPr>
+          <w:t>]</w:t>
         </w:r>
       </w:hyperlink>
     </w:p>
@@ -38638,9 +38292,16 @@
             <w:b/>
             <w:i/>
           </w:rPr>
-          <w:t>(ANN)[25]</w:t>
+          <w:t>(ANN)</w:t>
         </w:r>
       </w:hyperlink>
+      <w:r>
+        <w:rPr>
+          <w:b/>
+          <w:i/>
+        </w:rPr>
+        <w:t xml:space="preserve"> </w:t>
+      </w:r>
     </w:p>
     <w:p>
       <w:pPr>
@@ -38703,7 +38364,25 @@
         <w:rPr>
           <w:color w:val="231F20"/>
         </w:rPr>
-        <w:t>Les réseaux de neurones convolutifs (CNN) sont l’une des variantes des réseaux de neurones largement utilisés dans le domaine de la vision par ordinateur. Il tire son nom du type de couches cachées dont il se compose. Les couches cachées d’un CNN se composent généralement de couches convolutifs, de couches de regroupement, de couches entièrement connectées et de couches</w:t>
+        <w:t>Les</w:t>
+      </w:r>
+      <w:r>
+        <w:rPr>
+          <w:color w:val="231F20"/>
+        </w:rPr>
+        <w:t xml:space="preserve"> réseaux de neurones </w:t>
+      </w:r>
+      <w:r>
+        <w:rPr>
+          <w:color w:val="231F20"/>
+        </w:rPr>
+        <w:t xml:space="preserve">convolutifs </w:t>
+      </w:r>
+      <w:r>
+        <w:rPr>
+          <w:color w:val="231F20"/>
+        </w:rPr>
+        <w:t>(CNN) sont l’une des variantes des réseaux de neurones largement utilisés dans le domaine de la vision par ordinateur. Il tire son nom du type de couches cachées dont il se compose. Les couches cachées d’un CNN se composent généralement de couches convolutifs, de couches de regroupement, de couches entièrement connectées et de couches</w:t>
       </w:r>
       <w:r>
         <w:rPr>
@@ -38893,7 +38572,13 @@
           <w:rPr>
             <w:color w:val="231F20"/>
           </w:rPr>
-          <w:t>[23]</w:t>
+          <w:t>[31</w:t>
+        </w:r>
+        <w:r>
+          <w:rPr>
+            <w:color w:val="231F20"/>
+          </w:rPr>
+          <w:t>]</w:t>
         </w:r>
       </w:hyperlink>
     </w:p>
@@ -39023,9 +38708,16 @@
             <w:b/>
             <w:i/>
           </w:rPr>
-          <w:t>(CNN)[26]</w:t>
+          <w:t>(CNN)</w:t>
         </w:r>
       </w:hyperlink>
+      <w:r>
+        <w:rPr>
+          <w:b/>
+          <w:i/>
+        </w:rPr>
+        <w:t xml:space="preserve"> </w:t>
+      </w:r>
     </w:p>
     <w:p>
       <w:pPr>
@@ -39671,7 +39363,19 @@
           <w:rPr>
             <w:color w:val="231F20"/>
           </w:rPr>
-          <w:t>précédentes.[24]</w:t>
+          <w:t>précédentes.</w:t>
+        </w:r>
+        <w:r>
+          <w:rPr>
+            <w:color w:val="231F20"/>
+          </w:rPr>
+          <w:t xml:space="preserve"> [32</w:t>
+        </w:r>
+        <w:r>
+          <w:rPr>
+            <w:color w:val="231F20"/>
+          </w:rPr>
+          <w:t>]</w:t>
         </w:r>
       </w:hyperlink>
     </w:p>
@@ -39793,7 +39497,7 @@
             <w:b/>
             <w:i/>
           </w:rPr>
-          <w:t>(RNN)[27]</w:t>
+          <w:t>(RNN)</w:t>
         </w:r>
       </w:hyperlink>
     </w:p>
@@ -39887,16 +39591,6 @@
     <w:p>
       <w:pPr>
         <w:pStyle w:val="Corpsdetexte"/>
-        <w:rPr>
-          <w:b/>
-          <w:sz w:val="20"/>
-        </w:rPr>
-      </w:pPr>
-    </w:p>
-    <w:p>
-      <w:pPr>
-        <w:pStyle w:val="Corpsdetexte"/>
-        <w:spacing w:before="5"/>
         <w:rPr>
           <w:b/>
           <w:sz w:val="20"/>
@@ -39916,6 +39610,7 @@
           <w:insideH w:val="single" w:sz="4" w:space="0" w:color="231F20"/>
           <w:insideV w:val="single" w:sz="4" w:space="0" w:color="231F20"/>
         </w:tblBorders>
+        <w:shd w:val="clear" w:color="auto" w:fill="C6D9F1" w:themeFill="text2" w:themeFillTint="33"/>
         <w:tblLayout w:type="fixed"/>
         <w:tblLook w:val="01E0"/>
       </w:tblPr>
@@ -39938,7 +39633,9 @@
             <w:tcBorders>
               <w:top w:val="nil"/>
               <w:left w:val="nil"/>
+              <w:bottom w:val="single" w:sz="4" w:space="0" w:color="231F20"/>
             </w:tcBorders>
+            <w:shd w:val="clear" w:color="auto" w:fill="FFFFFF" w:themeFill="background1"/>
           </w:tcPr>
           <w:p>
             <w:pPr>
@@ -39952,6 +39649,7 @@
         <w:tc>
           <w:tcPr>
             <w:tcW w:w="2515" w:type="dxa"/>
+            <w:shd w:val="clear" w:color="auto" w:fill="4F81BD" w:themeFill="accent1"/>
           </w:tcPr>
           <w:p>
             <w:pPr>
@@ -39976,6 +39674,7 @@
         <w:tc>
           <w:tcPr>
             <w:tcW w:w="2515" w:type="dxa"/>
+            <w:shd w:val="clear" w:color="auto" w:fill="4F81BD" w:themeFill="accent1"/>
           </w:tcPr>
           <w:p>
             <w:pPr>
@@ -40001,6 +39700,7 @@
           <w:tcPr>
             <w:tcW w:w="2515" w:type="dxa"/>
             <w:gridSpan w:val="2"/>
+            <w:shd w:val="clear" w:color="auto" w:fill="4F81BD" w:themeFill="accent1"/>
           </w:tcPr>
           <w:p>
             <w:pPr>
@@ -40031,6 +39731,7 @@
           <w:tcPr>
             <w:tcW w:w="1948" w:type="dxa"/>
             <w:gridSpan w:val="2"/>
+            <w:shd w:val="clear" w:color="auto" w:fill="4F81BD" w:themeFill="accent1"/>
           </w:tcPr>
           <w:p>
             <w:pPr>
@@ -40054,6 +39755,7 @@
         <w:tc>
           <w:tcPr>
             <w:tcW w:w="2515" w:type="dxa"/>
+            <w:shd w:val="clear" w:color="auto" w:fill="C6D9F1" w:themeFill="text2" w:themeFillTint="33"/>
           </w:tcPr>
           <w:p>
             <w:pPr>
@@ -40103,6 +39805,7 @@
         <w:tc>
           <w:tcPr>
             <w:tcW w:w="2515" w:type="dxa"/>
+            <w:shd w:val="clear" w:color="auto" w:fill="C6D9F1" w:themeFill="text2" w:themeFillTint="33"/>
           </w:tcPr>
           <w:p>
             <w:pPr>
@@ -40125,6 +39828,7 @@
           <w:tcPr>
             <w:tcW w:w="2515" w:type="dxa"/>
             <w:gridSpan w:val="2"/>
+            <w:shd w:val="clear" w:color="auto" w:fill="C6D9F1" w:themeFill="text2" w:themeFillTint="33"/>
           </w:tcPr>
           <w:p>
             <w:pPr>
@@ -40152,8 +39856,9 @@
           <w:tcPr>
             <w:tcW w:w="1522" w:type="dxa"/>
             <w:tcBorders>
-              <w:right w:val="nil"/>
+              <w:right w:val="single" w:sz="4" w:space="0" w:color="231F20"/>
             </w:tcBorders>
+            <w:shd w:val="clear" w:color="auto" w:fill="4F81BD" w:themeFill="accent1"/>
           </w:tcPr>
           <w:p>
             <w:pPr>
@@ -40197,8 +39902,9 @@
           <w:tcPr>
             <w:tcW w:w="426" w:type="dxa"/>
             <w:tcBorders>
-              <w:left w:val="nil"/>
+              <w:left w:val="single" w:sz="4" w:space="0" w:color="231F20"/>
             </w:tcBorders>
+            <w:shd w:val="clear" w:color="auto" w:fill="4F81BD" w:themeFill="accent1"/>
           </w:tcPr>
           <w:p>
             <w:pPr>
@@ -40223,6 +39929,7 @@
         <w:tc>
           <w:tcPr>
             <w:tcW w:w="2515" w:type="dxa"/>
+            <w:shd w:val="clear" w:color="auto" w:fill="C6D9F1" w:themeFill="text2" w:themeFillTint="33"/>
           </w:tcPr>
           <w:p>
             <w:pPr>
@@ -40244,6 +39951,7 @@
         <w:tc>
           <w:tcPr>
             <w:tcW w:w="2515" w:type="dxa"/>
+            <w:shd w:val="clear" w:color="auto" w:fill="C6D9F1" w:themeFill="text2" w:themeFillTint="33"/>
           </w:tcPr>
           <w:p>
             <w:pPr>
@@ -40266,6 +39974,7 @@
           <w:tcPr>
             <w:tcW w:w="2515" w:type="dxa"/>
             <w:gridSpan w:val="2"/>
+            <w:shd w:val="clear" w:color="auto" w:fill="C6D9F1" w:themeFill="text2" w:themeFillTint="33"/>
           </w:tcPr>
           <w:p>
             <w:pPr>
@@ -40293,8 +40002,9 @@
           <w:tcPr>
             <w:tcW w:w="1522" w:type="dxa"/>
             <w:tcBorders>
-              <w:right w:val="nil"/>
+              <w:right w:val="single" w:sz="4" w:space="0" w:color="231F20"/>
             </w:tcBorders>
+            <w:shd w:val="clear" w:color="auto" w:fill="4F81BD" w:themeFill="accent1"/>
           </w:tcPr>
           <w:p>
             <w:pPr>
@@ -40338,8 +40048,9 @@
           <w:tcPr>
             <w:tcW w:w="426" w:type="dxa"/>
             <w:tcBorders>
-              <w:left w:val="nil"/>
+              <w:left w:val="single" w:sz="4" w:space="0" w:color="231F20"/>
             </w:tcBorders>
+            <w:shd w:val="clear" w:color="auto" w:fill="4F81BD" w:themeFill="accent1"/>
           </w:tcPr>
           <w:p>
             <w:pPr>
@@ -40364,6 +40075,7 @@
         <w:tc>
           <w:tcPr>
             <w:tcW w:w="2515" w:type="dxa"/>
+            <w:shd w:val="clear" w:color="auto" w:fill="C6D9F1" w:themeFill="text2" w:themeFillTint="33"/>
           </w:tcPr>
           <w:p>
             <w:pPr>
@@ -40385,6 +40097,7 @@
         <w:tc>
           <w:tcPr>
             <w:tcW w:w="2515" w:type="dxa"/>
+            <w:shd w:val="clear" w:color="auto" w:fill="C6D9F1" w:themeFill="text2" w:themeFillTint="33"/>
           </w:tcPr>
           <w:p>
             <w:pPr>
@@ -40407,6 +40120,7 @@
           <w:tcPr>
             <w:tcW w:w="2515" w:type="dxa"/>
             <w:gridSpan w:val="2"/>
+            <w:shd w:val="clear" w:color="auto" w:fill="C6D9F1" w:themeFill="text2" w:themeFillTint="33"/>
           </w:tcPr>
           <w:p>
             <w:pPr>
@@ -40434,6 +40148,7 @@
           <w:tcPr>
             <w:tcW w:w="1948" w:type="dxa"/>
             <w:gridSpan w:val="2"/>
+            <w:shd w:val="clear" w:color="auto" w:fill="4F81BD" w:themeFill="accent1"/>
           </w:tcPr>
           <w:p>
             <w:pPr>
@@ -40476,6 +40191,7 @@
         <w:tc>
           <w:tcPr>
             <w:tcW w:w="2515" w:type="dxa"/>
+            <w:shd w:val="clear" w:color="auto" w:fill="C6D9F1" w:themeFill="text2" w:themeFillTint="33"/>
           </w:tcPr>
           <w:p>
             <w:pPr>
@@ -40497,6 +40213,7 @@
         <w:tc>
           <w:tcPr>
             <w:tcW w:w="2515" w:type="dxa"/>
+            <w:shd w:val="clear" w:color="auto" w:fill="C6D9F1" w:themeFill="text2" w:themeFillTint="33"/>
           </w:tcPr>
           <w:p>
             <w:pPr>
@@ -40519,6 +40236,7 @@
           <w:tcPr>
             <w:tcW w:w="2515" w:type="dxa"/>
             <w:gridSpan w:val="2"/>
+            <w:shd w:val="clear" w:color="auto" w:fill="C6D9F1" w:themeFill="text2" w:themeFillTint="33"/>
           </w:tcPr>
           <w:p>
             <w:pPr>
@@ -40546,8 +40264,9 @@
           <w:tcPr>
             <w:tcW w:w="1522" w:type="dxa"/>
             <w:tcBorders>
-              <w:right w:val="nil"/>
+              <w:right w:val="single" w:sz="4" w:space="0" w:color="231F20"/>
             </w:tcBorders>
+            <w:shd w:val="clear" w:color="auto" w:fill="4F81BD" w:themeFill="accent1"/>
           </w:tcPr>
           <w:p>
             <w:pPr>
@@ -40601,8 +40320,9 @@
           <w:tcPr>
             <w:tcW w:w="426" w:type="dxa"/>
             <w:tcBorders>
-              <w:left w:val="nil"/>
+              <w:left w:val="single" w:sz="4" w:space="0" w:color="231F20"/>
             </w:tcBorders>
+            <w:shd w:val="clear" w:color="auto" w:fill="4F81BD" w:themeFill="accent1"/>
           </w:tcPr>
           <w:p>
             <w:pPr>
@@ -40627,6 +40347,7 @@
         <w:tc>
           <w:tcPr>
             <w:tcW w:w="2515" w:type="dxa"/>
+            <w:shd w:val="clear" w:color="auto" w:fill="C6D9F1" w:themeFill="text2" w:themeFillTint="33"/>
           </w:tcPr>
           <w:p>
             <w:pPr>
@@ -40648,6 +40369,7 @@
         <w:tc>
           <w:tcPr>
             <w:tcW w:w="2515" w:type="dxa"/>
+            <w:shd w:val="clear" w:color="auto" w:fill="C6D9F1" w:themeFill="text2" w:themeFillTint="33"/>
           </w:tcPr>
           <w:p>
             <w:pPr>
@@ -40670,6 +40392,7 @@
           <w:tcPr>
             <w:tcW w:w="2515" w:type="dxa"/>
             <w:gridSpan w:val="2"/>
+            <w:shd w:val="clear" w:color="auto" w:fill="C6D9F1" w:themeFill="text2" w:themeFillTint="33"/>
           </w:tcPr>
           <w:p>
             <w:pPr>
@@ -40697,6 +40420,7 @@
           <w:tcPr>
             <w:tcW w:w="1948" w:type="dxa"/>
             <w:gridSpan w:val="2"/>
+            <w:shd w:val="clear" w:color="auto" w:fill="4F81BD" w:themeFill="accent1"/>
           </w:tcPr>
           <w:p>
             <w:pPr>
@@ -40720,6 +40444,7 @@
         <w:tc>
           <w:tcPr>
             <w:tcW w:w="2515" w:type="dxa"/>
+            <w:shd w:val="clear" w:color="auto" w:fill="C6D9F1" w:themeFill="text2" w:themeFillTint="33"/>
           </w:tcPr>
           <w:p>
             <w:pPr>
@@ -40741,6 +40466,7 @@
         <w:tc>
           <w:tcPr>
             <w:tcW w:w="2515" w:type="dxa"/>
+            <w:shd w:val="clear" w:color="auto" w:fill="C6D9F1" w:themeFill="text2" w:themeFillTint="33"/>
           </w:tcPr>
           <w:p>
             <w:pPr>
@@ -40763,6 +40489,7 @@
           <w:tcPr>
             <w:tcW w:w="2515" w:type="dxa"/>
             <w:gridSpan w:val="2"/>
+            <w:shd w:val="clear" w:color="auto" w:fill="C6D9F1" w:themeFill="text2" w:themeFillTint="33"/>
           </w:tcPr>
           <w:p>
             <w:pPr>
@@ -40790,6 +40517,7 @@
           <w:tcPr>
             <w:tcW w:w="1948" w:type="dxa"/>
             <w:gridSpan w:val="2"/>
+            <w:shd w:val="clear" w:color="auto" w:fill="4F81BD" w:themeFill="accent1"/>
           </w:tcPr>
           <w:p>
             <w:pPr>
@@ -40813,6 +40541,7 @@
         <w:tc>
           <w:tcPr>
             <w:tcW w:w="2515" w:type="dxa"/>
+            <w:shd w:val="clear" w:color="auto" w:fill="C6D9F1" w:themeFill="text2" w:themeFillTint="33"/>
           </w:tcPr>
           <w:p>
             <w:pPr>
@@ -40836,6 +40565,7 @@
         <w:tc>
           <w:tcPr>
             <w:tcW w:w="2515" w:type="dxa"/>
+            <w:shd w:val="clear" w:color="auto" w:fill="C6D9F1" w:themeFill="text2" w:themeFillTint="33"/>
           </w:tcPr>
           <w:p>
             <w:pPr>
@@ -40860,6 +40590,7 @@
           <w:tcPr>
             <w:tcW w:w="2515" w:type="dxa"/>
             <w:gridSpan w:val="2"/>
+            <w:shd w:val="clear" w:color="auto" w:fill="C6D9F1" w:themeFill="text2" w:themeFillTint="33"/>
           </w:tcPr>
           <w:p>
             <w:pPr>
@@ -40953,6 +40684,7 @@
           <w:tcPr>
             <w:tcW w:w="1948" w:type="dxa"/>
             <w:gridSpan w:val="2"/>
+            <w:shd w:val="clear" w:color="auto" w:fill="4F81BD" w:themeFill="accent1"/>
           </w:tcPr>
           <w:p>
             <w:pPr>
@@ -40976,6 +40708,7 @@
         <w:tc>
           <w:tcPr>
             <w:tcW w:w="2515" w:type="dxa"/>
+            <w:shd w:val="clear" w:color="auto" w:fill="C6D9F1" w:themeFill="text2" w:themeFillTint="33"/>
           </w:tcPr>
           <w:p>
             <w:pPr>
@@ -40998,6 +40731,7 @@
         <w:tc>
           <w:tcPr>
             <w:tcW w:w="2515" w:type="dxa"/>
+            <w:shd w:val="clear" w:color="auto" w:fill="C6D9F1" w:themeFill="text2" w:themeFillTint="33"/>
           </w:tcPr>
           <w:p>
             <w:pPr>
@@ -41095,6 +40829,7 @@
             <w:tcBorders>
               <w:right w:val="nil"/>
             </w:tcBorders>
+            <w:shd w:val="clear" w:color="auto" w:fill="C6D9F1" w:themeFill="text2" w:themeFillTint="33"/>
           </w:tcPr>
           <w:p>
             <w:pPr>
@@ -41120,6 +40855,7 @@
             <w:tcBorders>
               <w:left w:val="nil"/>
             </w:tcBorders>
+            <w:shd w:val="clear" w:color="auto" w:fill="C6D9F1" w:themeFill="text2" w:themeFillTint="33"/>
           </w:tcPr>
           <w:p>
             <w:pPr>
@@ -41183,25 +40919,16 @@
         <w:rPr>
           <w:b/>
         </w:rPr>
-        <w:t xml:space="preserve">Comparaison entre ANN,CNN et </w:t>
+        <w:t xml:space="preserve">Comparaison entre ANN, CNN et </w:t>
       </w:r>
       <w:hyperlink w:anchor="_bookmark179" w:history="1">
         <w:r>
           <w:rPr>
             <w:b/>
           </w:rPr>
-          <w:t>RNN[28]</w:t>
+          <w:t>RNN [28]</w:t>
         </w:r>
       </w:hyperlink>
-    </w:p>
-    <w:p>
-      <w:pPr>
-        <w:pStyle w:val="Corpsdetexte"/>
-        <w:rPr>
-          <w:b/>
-          <w:sz w:val="20"/>
-        </w:rPr>
-      </w:pPr>
     </w:p>
     <w:p>
       <w:pPr>
@@ -46699,7 +46426,7 @@
                     <w:rFonts w:ascii="Carlito"/>
                     <w:noProof/>
                   </w:rPr>
-                  <w:t>6</w:t>
+                  <w:t>12</w:t>
                 </w:r>
                 <w:r>
                   <w:fldChar w:fldCharType="end"/>
@@ -46879,7 +46606,7 @@
                     <w:noProof/>
                     <w:color w:val="33485E"/>
                   </w:rPr>
-                  <w:t>38</w:t>
+                  <w:t>42</w:t>
                 </w:r>
                 <w:r>
                   <w:fldChar w:fldCharType="end"/>
@@ -51007,7 +50734,6 @@
   <w:style w:type="character" w:default="1" w:styleId="Policepardfaut">
     <w:name w:val="Default Paragraph Font"/>
     <w:uiPriority w:val="1"/>
-    <w:semiHidden/>
     <w:unhideWhenUsed/>
   </w:style>
   <w:style w:type="table" w:default="1" w:styleId="TableauNormal">

</xml_diff>